<commit_message>
RabbitMQ integration for notification service + booking controller updates
</commit_message>
<xml_diff>
--- a/Flight_Microservices_Screenshots.docx
+++ b/Flight_Microservices_Screenshots.docx
@@ -39,6 +39,9 @@
     </w:p>
     <w:p>
       <w:r>
+        <w:rPr>
+          <w:noProof/>
+        </w:rPr>
         <w:drawing>
           <wp:inline distT="0" distB="0" distL="0" distR="0" wp14:anchorId="053C531A" wp14:editId="04C3DDFB">
             <wp:extent cx="5731510" cy="3903980"/>
@@ -111,6 +114,9 @@
     </w:p>
     <w:p>
       <w:r>
+        <w:rPr>
+          <w:noProof/>
+        </w:rPr>
         <w:drawing>
           <wp:inline distT="0" distB="0" distL="0" distR="0" wp14:anchorId="05FF8AC9" wp14:editId="694A6441">
             <wp:extent cx="5731510" cy="4147820"/>
@@ -192,6 +198,9 @@
         </w:rPr>
       </w:pPr>
       <w:r>
+        <w:rPr>
+          <w:noProof/>
+        </w:rPr>
         <w:drawing>
           <wp:inline distT="0" distB="0" distL="0" distR="0" wp14:anchorId="33D6F65F" wp14:editId="28B1864C">
             <wp:extent cx="5257800" cy="3611606"/>
@@ -255,21 +264,26 @@
           <w:sz w:val="28"/>
           <w:szCs w:val="28"/>
         </w:rPr>
-        <w:t xml:space="preserve">ch by PNR </w:t>
-      </w:r>
-      <w:r>
-        <w:rPr>
-          <w:b/>
-          <w:bCs/>
-          <w:sz w:val="28"/>
-          <w:szCs w:val="28"/>
-        </w:rPr>
-        <w:t>:</w:t>
-      </w:r>
+        <w:t xml:space="preserve">ch by </w:t>
+      </w:r>
+      <w:proofErr w:type="gramStart"/>
+      <w:r>
+        <w:rPr>
+          <w:b/>
+          <w:bCs/>
+          <w:sz w:val="28"/>
+          <w:szCs w:val="28"/>
+        </w:rPr>
+        <w:t>PNR :</w:t>
+      </w:r>
+      <w:proofErr w:type="gramEnd"/>
       <w:r>
         <w:t xml:space="preserve"> </w:t>
       </w:r>
       <w:r>
+        <w:rPr>
+          <w:noProof/>
+        </w:rPr>
         <w:drawing>
           <wp:inline distT="0" distB="0" distL="0" distR="0" wp14:anchorId="4A109477" wp14:editId="318363C8">
             <wp:extent cx="5257800" cy="4457491"/>
@@ -329,20 +343,25 @@
           <w:szCs w:val="28"/>
         </w:rPr>
         <w:lastRenderedPageBreak/>
-        <w:t xml:space="preserve">Search by Email </w:t>
-      </w:r>
-      <w:r>
-        <w:rPr>
-          <w:b/>
-          <w:bCs/>
-          <w:sz w:val="28"/>
-          <w:szCs w:val="28"/>
-        </w:rPr>
-        <w:t>:</w:t>
-      </w:r>
+        <w:t xml:space="preserve">Search by </w:t>
+      </w:r>
+      <w:proofErr w:type="gramStart"/>
+      <w:r>
+        <w:rPr>
+          <w:b/>
+          <w:bCs/>
+          <w:sz w:val="28"/>
+          <w:szCs w:val="28"/>
+        </w:rPr>
+        <w:t>Email :</w:t>
+      </w:r>
+      <w:proofErr w:type="gramEnd"/>
     </w:p>
     <w:p>
       <w:r>
+        <w:rPr>
+          <w:noProof/>
+        </w:rPr>
         <w:drawing>
           <wp:inline distT="0" distB="0" distL="0" distR="0" wp14:anchorId="60F2D76D" wp14:editId="26B4FCD6">
             <wp:extent cx="5264150" cy="4391652"/>
@@ -404,6 +423,7 @@
         <w:t xml:space="preserve">Cancel by </w:t>
       </w:r>
       <w:proofErr w:type="spellStart"/>
+      <w:proofErr w:type="gramStart"/>
       <w:r>
         <w:rPr>
           <w:b/>
@@ -423,10 +443,14 @@
         </w:rPr>
         <w:t xml:space="preserve"> :</w:t>
       </w:r>
+      <w:proofErr w:type="gramEnd"/>
     </w:p>
     <w:p/>
     <w:p>
       <w:r>
+        <w:rPr>
+          <w:noProof/>
+        </w:rPr>
         <w:drawing>
           <wp:inline distT="0" distB="0" distL="0" distR="0" wp14:anchorId="50C03D89" wp14:editId="7A059A6A">
             <wp:extent cx="5340350" cy="2756558"/>
@@ -473,16 +497,189 @@
           <w:szCs w:val="28"/>
         </w:rPr>
       </w:pPr>
-      <w:r>
+    </w:p>
+    <w:p>
+      <w:pPr>
+        <w:rPr>
+          <w:b/>
+          <w:bCs/>
+          <w:sz w:val="28"/>
+          <w:szCs w:val="28"/>
+        </w:rPr>
+      </w:pPr>
+      <w:r>
+        <w:rPr>
+          <w:b/>
+          <w:bCs/>
+          <w:sz w:val="28"/>
+          <w:szCs w:val="28"/>
+        </w:rPr>
+        <w:lastRenderedPageBreak/>
+        <w:t>CONFIG-</w:t>
+      </w:r>
+      <w:proofErr w:type="gramStart"/>
+      <w:r>
+        <w:rPr>
+          <w:b/>
+          <w:bCs/>
+          <w:sz w:val="28"/>
+          <w:szCs w:val="28"/>
+        </w:rPr>
+        <w:t>SERVER :</w:t>
+      </w:r>
+      <w:proofErr w:type="gramEnd"/>
+      <w:r>
+        <w:rPr>
+          <w:b/>
+          <w:bCs/>
+          <w:sz w:val="28"/>
+          <w:szCs w:val="28"/>
+        </w:rPr>
+        <w:t xml:space="preserve"> </w:t>
+      </w:r>
+    </w:p>
+    <w:p>
+      <w:pPr>
+        <w:rPr>
+          <w:b/>
+          <w:bCs/>
+          <w:sz w:val="28"/>
+          <w:szCs w:val="28"/>
+        </w:rPr>
+      </w:pPr>
+      <w:r>
+        <w:rPr>
+          <w:b/>
+          <w:bCs/>
+          <w:sz w:val="28"/>
+          <w:szCs w:val="28"/>
+        </w:rPr>
+        <w:drawing>
+          <wp:inline distT="0" distB="0" distL="0" distR="0" wp14:anchorId="6BA24059" wp14:editId="2605CEEB">
+            <wp:extent cx="5731510" cy="3954780"/>
+            <wp:effectExtent l="0" t="0" r="2540" b="7620"/>
+            <wp:docPr id="11" name="Picture 11"/>
+            <wp:cNvGraphicFramePr>
+              <a:graphicFrameLocks xmlns:a="http://schemas.openxmlformats.org/drawingml/2006/main" noChangeAspect="1"/>
+            </wp:cNvGraphicFramePr>
+            <a:graphic xmlns:a="http://schemas.openxmlformats.org/drawingml/2006/main">
+              <a:graphicData uri="http://schemas.openxmlformats.org/drawingml/2006/picture">
+                <pic:pic xmlns:pic="http://schemas.openxmlformats.org/drawingml/2006/picture">
+                  <pic:nvPicPr>
+                    <pic:cNvPr id="1" name=""/>
+                    <pic:cNvPicPr/>
+                  </pic:nvPicPr>
+                  <pic:blipFill rotWithShape="1">
+                    <a:blip r:embed="rId11"/>
+                    <a:srcRect b="10259"/>
+                    <a:stretch/>
+                  </pic:blipFill>
+                  <pic:spPr bwMode="auto">
+                    <a:xfrm>
+                      <a:off x="0" y="0"/>
+                      <a:ext cx="5731510" cy="3954780"/>
+                    </a:xfrm>
+                    <a:prstGeom prst="rect">
+                      <a:avLst/>
+                    </a:prstGeom>
+                    <a:ln>
+                      <a:noFill/>
+                    </a:ln>
+                    <a:extLst>
+                      <a:ext uri="{53640926-AAD7-44D8-BBD7-CCE9431645EC}">
+                        <a14:shadowObscured xmlns:a14="http://schemas.microsoft.com/office/drawing/2010/main"/>
+                      </a:ext>
+                    </a:extLst>
+                  </pic:spPr>
+                </pic:pic>
+              </a:graphicData>
+            </a:graphic>
+          </wp:inline>
+        </w:drawing>
+      </w:r>
+    </w:p>
+    <w:p>
+      <w:pPr>
+        <w:rPr>
+          <w:b/>
+          <w:bCs/>
+          <w:sz w:val="28"/>
+          <w:szCs w:val="28"/>
+        </w:rPr>
+      </w:pPr>
+      <w:r>
+        <w:rPr>
+          <w:b/>
+          <w:bCs/>
+          <w:sz w:val="28"/>
+          <w:szCs w:val="28"/>
+        </w:rPr>
+        <w:drawing>
+          <wp:inline distT="0" distB="0" distL="0" distR="0" wp14:anchorId="3BBFAB53" wp14:editId="71E6748C">
+            <wp:extent cx="5731510" cy="4168140"/>
+            <wp:effectExtent l="0" t="0" r="2540" b="3810"/>
+            <wp:docPr id="12" name="Picture 12"/>
+            <wp:cNvGraphicFramePr>
+              <a:graphicFrameLocks xmlns:a="http://schemas.openxmlformats.org/drawingml/2006/main" noChangeAspect="1"/>
+            </wp:cNvGraphicFramePr>
+            <a:graphic xmlns:a="http://schemas.openxmlformats.org/drawingml/2006/main">
+              <a:graphicData uri="http://schemas.openxmlformats.org/drawingml/2006/picture">
+                <pic:pic xmlns:pic="http://schemas.openxmlformats.org/drawingml/2006/picture">
+                  <pic:nvPicPr>
+                    <pic:cNvPr id="1" name=""/>
+                    <pic:cNvPicPr/>
+                  </pic:nvPicPr>
+                  <pic:blipFill rotWithShape="1">
+                    <a:blip r:embed="rId12"/>
+                    <a:srcRect b="10095"/>
+                    <a:stretch/>
+                  </pic:blipFill>
+                  <pic:spPr bwMode="auto">
+                    <a:xfrm>
+                      <a:off x="0" y="0"/>
+                      <a:ext cx="5731510" cy="4168140"/>
+                    </a:xfrm>
+                    <a:prstGeom prst="rect">
+                      <a:avLst/>
+                    </a:prstGeom>
+                    <a:ln>
+                      <a:noFill/>
+                    </a:ln>
+                    <a:extLst>
+                      <a:ext uri="{53640926-AAD7-44D8-BBD7-CCE9431645EC}">
+                        <a14:shadowObscured xmlns:a14="http://schemas.microsoft.com/office/drawing/2010/main"/>
+                      </a:ext>
+                    </a:extLst>
+                  </pic:spPr>
+                </pic:pic>
+              </a:graphicData>
+            </a:graphic>
+          </wp:inline>
+        </w:drawing>
+      </w:r>
+    </w:p>
+    <w:p>
+      <w:pPr>
+        <w:rPr>
+          <w:b/>
+          <w:bCs/>
+          <w:sz w:val="28"/>
+          <w:szCs w:val="28"/>
+        </w:rPr>
+      </w:pPr>
+      <w:r>
+        <w:rPr>
+          <w:noProof/>
+        </w:rPr>
         <w:lastRenderedPageBreak/>
         <w:drawing>
-          <wp:anchor distT="0" distB="0" distL="114300" distR="114300" simplePos="0" relativeHeight="251658240" behindDoc="0" locked="0" layoutInCell="1" allowOverlap="1" wp14:anchorId="5DE83F4C" wp14:editId="3EA81DCA">
+          <wp:anchor distT="0" distB="0" distL="114300" distR="114300" simplePos="0" relativeHeight="251658240" behindDoc="0" locked="0" layoutInCell="1" allowOverlap="1" wp14:anchorId="5DE83F4C" wp14:editId="62F5139D">
             <wp:simplePos x="0" y="0"/>
             <wp:positionH relativeFrom="column">
-              <wp:posOffset>-14752</wp:posOffset>
+              <wp:posOffset>-106045</wp:posOffset>
             </wp:positionH>
             <wp:positionV relativeFrom="paragraph">
-              <wp:posOffset>5319786</wp:posOffset>
+              <wp:posOffset>400685</wp:posOffset>
             </wp:positionV>
             <wp:extent cx="5731510" cy="2892425"/>
             <wp:effectExtent l="0" t="0" r="2540" b="3175"/>
@@ -507,7 +704,7 @@
                     <pic:cNvPicPr/>
                   </pic:nvPicPr>
                   <pic:blipFill rotWithShape="1">
-                    <a:blip r:embed="rId11" cstate="print">
+                    <a:blip r:embed="rId13" cstate="print">
                       <a:extLst>
                         <a:ext uri="{28A0092B-C50C-407E-A947-70E740481C1C}">
                           <a14:useLocalDpi xmlns:a14="http://schemas.microsoft.com/office/drawing/2010/main" val="0"/>
@@ -547,27 +744,105 @@
         </w:drawing>
       </w:r>
       <w:r>
+        <w:rPr>
+          <w:b/>
+          <w:bCs/>
+          <w:sz w:val="28"/>
+          <w:szCs w:val="28"/>
+        </w:rPr>
+        <w:t xml:space="preserve">SERVICE- </w:t>
+      </w:r>
+      <w:proofErr w:type="gramStart"/>
+      <w:r>
+        <w:rPr>
+          <w:b/>
+          <w:bCs/>
+          <w:sz w:val="28"/>
+          <w:szCs w:val="28"/>
+        </w:rPr>
+        <w:t>REGISTRY :</w:t>
+      </w:r>
+      <w:proofErr w:type="gramEnd"/>
+      <w:r>
+        <w:rPr>
+          <w:b/>
+          <w:bCs/>
+          <w:sz w:val="28"/>
+          <w:szCs w:val="28"/>
+        </w:rPr>
+        <w:t xml:space="preserve"> EUREKA</w:t>
+      </w:r>
+    </w:p>
+    <w:p>
+      <w:pPr>
+        <w:rPr>
+          <w:b/>
+          <w:bCs/>
+          <w:sz w:val="28"/>
+          <w:szCs w:val="28"/>
+        </w:rPr>
+      </w:pPr>
+    </w:p>
+    <w:p>
+      <w:pPr>
+        <w:rPr>
+          <w:b/>
+          <w:bCs/>
+          <w:sz w:val="28"/>
+          <w:szCs w:val="28"/>
+        </w:rPr>
+      </w:pPr>
+      <w:r>
+        <w:rPr>
+          <w:b/>
+          <w:bCs/>
+          <w:sz w:val="28"/>
+          <w:szCs w:val="28"/>
+        </w:rPr>
+        <w:t xml:space="preserve">MESSAGE </w:t>
+      </w:r>
+      <w:proofErr w:type="gramStart"/>
+      <w:r>
+        <w:rPr>
+          <w:b/>
+          <w:bCs/>
+          <w:sz w:val="28"/>
+          <w:szCs w:val="28"/>
+        </w:rPr>
+        <w:t xml:space="preserve">BROKER </w:t>
+      </w:r>
+      <w:r>
+        <w:rPr>
+          <w:b/>
+          <w:bCs/>
+          <w:sz w:val="28"/>
+          <w:szCs w:val="28"/>
+        </w:rPr>
+        <w:t>:</w:t>
+      </w:r>
+      <w:proofErr w:type="gramEnd"/>
+    </w:p>
+    <w:p>
+      <w:pPr>
+        <w:rPr>
+          <w:b/>
+          <w:bCs/>
+          <w:sz w:val="28"/>
+          <w:szCs w:val="28"/>
+        </w:rPr>
+      </w:pPr>
+      <w:r>
+        <w:rPr>
+          <w:b/>
+          <w:bCs/>
+          <w:sz w:val="28"/>
+          <w:szCs w:val="28"/>
+        </w:rPr>
         <w:drawing>
-          <wp:anchor distT="0" distB="0" distL="114300" distR="114300" simplePos="0" relativeHeight="251659264" behindDoc="0" locked="0" layoutInCell="1" allowOverlap="1" wp14:anchorId="51B9594B" wp14:editId="7ED36235">
-            <wp:simplePos x="0" y="0"/>
-            <wp:positionH relativeFrom="column">
-              <wp:posOffset>-69850</wp:posOffset>
-            </wp:positionH>
-            <wp:positionV relativeFrom="paragraph">
-              <wp:posOffset>552450</wp:posOffset>
-            </wp:positionV>
-            <wp:extent cx="5731510" cy="3604895"/>
-            <wp:effectExtent l="0" t="0" r="2540" b="0"/>
-            <wp:wrapThrough wrapText="bothSides">
-              <wp:wrapPolygon edited="0">
-                <wp:start x="0" y="0"/>
-                <wp:lineTo x="0" y="21459"/>
-                <wp:lineTo x="21538" y="21459"/>
-                <wp:lineTo x="21538" y="0"/>
-                <wp:lineTo x="0" y="0"/>
-              </wp:wrapPolygon>
-            </wp:wrapThrough>
-            <wp:docPr id="9" name="Picture 9"/>
+          <wp:inline distT="0" distB="0" distL="0" distR="0" wp14:anchorId="4B37DCBE" wp14:editId="3274F61B">
+            <wp:extent cx="5623560" cy="4555490"/>
+            <wp:effectExtent l="0" t="0" r="0" b="0"/>
+            <wp:docPr id="13" name="Picture 13"/>
             <wp:cNvGraphicFramePr>
               <a:graphicFrameLocks xmlns:a="http://schemas.openxmlformats.org/drawingml/2006/main" noChangeAspect="1"/>
             </wp:cNvGraphicFramePr>
@@ -579,13 +854,7 @@
                     <pic:cNvPicPr/>
                   </pic:nvPicPr>
                   <pic:blipFill>
-                    <a:blip r:embed="rId12">
-                      <a:extLst>
-                        <a:ext uri="{28A0092B-C50C-407E-A947-70E740481C1C}">
-                          <a14:useLocalDpi xmlns:a14="http://schemas.microsoft.com/office/drawing/2010/main" val="0"/>
-                        </a:ext>
-                      </a:extLst>
-                    </a:blip>
+                    <a:blip r:embed="rId14"/>
                     <a:stretch>
                       <a:fillRect/>
                     </a:stretch>
@@ -593,7 +862,7 @@
                   <pic:spPr>
                     <a:xfrm>
                       <a:off x="0" y="0"/>
-                      <a:ext cx="5731510" cy="3604895"/>
+                      <a:ext cx="5625704" cy="4557227"/>
                     </a:xfrm>
                     <a:prstGeom prst="rect">
                       <a:avLst/>
@@ -602,44 +871,63 @@
                 </pic:pic>
               </a:graphicData>
             </a:graphic>
-            <wp14:sizeRelH relativeFrom="page">
-              <wp14:pctWidth>0</wp14:pctWidth>
-            </wp14:sizeRelH>
-            <wp14:sizeRelV relativeFrom="page">
-              <wp14:pctHeight>0</wp14:pctHeight>
-            </wp14:sizeRelV>
-          </wp:anchor>
+          </wp:inline>
         </w:drawing>
-      </w:r>
-      <w:r>
-        <w:rPr>
-          <w:b/>
-          <w:bCs/>
-          <w:sz w:val="28"/>
-          <w:szCs w:val="28"/>
-        </w:rPr>
-        <w:t>CONFIG-SERVER :</w:t>
-      </w:r>
-      <w:r>
-        <w:rPr>
-          <w:b/>
-          <w:bCs/>
-          <w:sz w:val="28"/>
-          <w:szCs w:val="28"/>
-        </w:rPr>
-        <w:t xml:space="preserve"> </w:t>
       </w:r>
     </w:p>
     <w:p>
       <w:pPr>
-        <w:ind w:left="360"/>
-        <w:rPr>
-          <w:b/>
-          <w:bCs/>
-          <w:sz w:val="28"/>
-          <w:szCs w:val="28"/>
-        </w:rPr>
-      </w:pPr>
+        <w:rPr>
+          <w:b/>
+          <w:bCs/>
+          <w:sz w:val="28"/>
+          <w:szCs w:val="28"/>
+        </w:rPr>
+      </w:pPr>
+      <w:r>
+        <w:rPr>
+          <w:b/>
+          <w:bCs/>
+          <w:sz w:val="28"/>
+          <w:szCs w:val="28"/>
+        </w:rPr>
+        <w:lastRenderedPageBreak/>
+        <w:drawing>
+          <wp:inline distT="0" distB="0" distL="0" distR="0" wp14:anchorId="342D4509" wp14:editId="02E5D3BF">
+            <wp:extent cx="5731510" cy="3981450"/>
+            <wp:effectExtent l="0" t="0" r="2540" b="0"/>
+            <wp:docPr id="14" name="Picture 14"/>
+            <wp:cNvGraphicFramePr>
+              <a:graphicFrameLocks xmlns:a="http://schemas.openxmlformats.org/drawingml/2006/main" noChangeAspect="1"/>
+            </wp:cNvGraphicFramePr>
+            <a:graphic xmlns:a="http://schemas.openxmlformats.org/drawingml/2006/main">
+              <a:graphicData uri="http://schemas.openxmlformats.org/drawingml/2006/picture">
+                <pic:pic xmlns:pic="http://schemas.openxmlformats.org/drawingml/2006/picture">
+                  <pic:nvPicPr>
+                    <pic:cNvPr id="1" name=""/>
+                    <pic:cNvPicPr/>
+                  </pic:nvPicPr>
+                  <pic:blipFill>
+                    <a:blip r:embed="rId15"/>
+                    <a:stretch>
+                      <a:fillRect/>
+                    </a:stretch>
+                  </pic:blipFill>
+                  <pic:spPr>
+                    <a:xfrm>
+                      <a:off x="0" y="0"/>
+                      <a:ext cx="5731510" cy="3981450"/>
+                    </a:xfrm>
+                    <a:prstGeom prst="rect">
+                      <a:avLst/>
+                    </a:prstGeom>
+                  </pic:spPr>
+                </pic:pic>
+              </a:graphicData>
+            </a:graphic>
+          </wp:inline>
+        </w:drawing>
+      </w:r>
     </w:p>
     <w:p>
       <w:pPr>
@@ -650,33 +938,36 @@
           <w:szCs w:val="28"/>
         </w:rPr>
       </w:pPr>
-      <w:r>
-        <w:rPr>
-          <w:b/>
-          <w:bCs/>
-          <w:sz w:val="28"/>
-          <w:szCs w:val="28"/>
-        </w:rPr>
-        <w:t xml:space="preserve">SERVICE- REGISTRY </w:t>
-      </w:r>
-      <w:r>
-        <w:rPr>
-          <w:b/>
-          <w:bCs/>
-          <w:sz w:val="28"/>
-          <w:szCs w:val="28"/>
-        </w:rPr>
-        <w:t>:</w:t>
-      </w:r>
-      <w:r>
-        <w:rPr>
-          <w:b/>
-          <w:bCs/>
-          <w:sz w:val="28"/>
-          <w:szCs w:val="28"/>
-        </w:rPr>
-        <w:t xml:space="preserve"> EUREKA</w:t>
-      </w:r>
+    </w:p>
+    <w:p>
+      <w:pPr>
+        <w:rPr>
+          <w:b/>
+          <w:bCs/>
+          <w:sz w:val="28"/>
+          <w:szCs w:val="28"/>
+        </w:rPr>
+      </w:pPr>
+    </w:p>
+    <w:p>
+      <w:pPr>
+        <w:rPr>
+          <w:b/>
+          <w:bCs/>
+          <w:sz w:val="28"/>
+          <w:szCs w:val="28"/>
+        </w:rPr>
+      </w:pPr>
+    </w:p>
+    <w:p>
+      <w:pPr>
+        <w:rPr>
+          <w:b/>
+          <w:bCs/>
+          <w:sz w:val="28"/>
+          <w:szCs w:val="28"/>
+        </w:rPr>
+      </w:pPr>
     </w:p>
     <w:p>
       <w:pPr>

</xml_diff>

<commit_message>
Kafka integration: added producers/listeners, removed RabbitMQ, updated configs
</commit_message>
<xml_diff>
--- a/Flight_Microservices_Screenshots.docx
+++ b/Flight_Microservices_Screenshots.docx
@@ -510,29 +510,55 @@
       </w:pPr>
       <w:r>
         <w:rPr>
-          <w:noProof/>
+          <w:b/>
+          <w:bCs/>
+          <w:sz w:val="28"/>
+          <w:szCs w:val="28"/>
         </w:rPr>
         <w:lastRenderedPageBreak/>
+        <w:t xml:space="preserve">SERVICE- </w:t>
+      </w:r>
+      <w:proofErr w:type="gramStart"/>
+      <w:r>
+        <w:rPr>
+          <w:b/>
+          <w:bCs/>
+          <w:sz w:val="28"/>
+          <w:szCs w:val="28"/>
+        </w:rPr>
+        <w:t>REGISTRY :</w:t>
+      </w:r>
+      <w:proofErr w:type="gramEnd"/>
+      <w:r>
+        <w:rPr>
+          <w:b/>
+          <w:bCs/>
+          <w:sz w:val="28"/>
+          <w:szCs w:val="28"/>
+        </w:rPr>
+        <w:t xml:space="preserve"> EUREKA</w:t>
+      </w:r>
+    </w:p>
+    <w:p>
+      <w:pPr>
+        <w:rPr>
+          <w:b/>
+          <w:bCs/>
+          <w:sz w:val="28"/>
+          <w:szCs w:val="28"/>
+        </w:rPr>
+      </w:pPr>
+      <w:r>
+        <w:rPr>
+          <w:b/>
+          <w:bCs/>
+          <w:sz w:val="28"/>
+          <w:szCs w:val="28"/>
+        </w:rPr>
         <w:drawing>
-          <wp:anchor distT="0" distB="0" distL="114300" distR="114300" simplePos="0" relativeHeight="251658240" behindDoc="0" locked="0" layoutInCell="1" allowOverlap="1" wp14:anchorId="5DE83F4C" wp14:editId="62F5139D">
-            <wp:simplePos x="0" y="0"/>
-            <wp:positionH relativeFrom="column">
-              <wp:posOffset>-106045</wp:posOffset>
-            </wp:positionH>
-            <wp:positionV relativeFrom="paragraph">
-              <wp:posOffset>400685</wp:posOffset>
-            </wp:positionV>
-            <wp:extent cx="5731510" cy="2892425"/>
-            <wp:effectExtent l="0" t="0" r="2540" b="3175"/>
-            <wp:wrapThrough wrapText="bothSides">
-              <wp:wrapPolygon edited="0">
-                <wp:start x="0" y="0"/>
-                <wp:lineTo x="0" y="21481"/>
-                <wp:lineTo x="21538" y="21481"/>
-                <wp:lineTo x="21538" y="0"/>
-                <wp:lineTo x="0" y="0"/>
-              </wp:wrapPolygon>
-            </wp:wrapThrough>
+          <wp:inline distT="0" distB="0" distL="0" distR="0" wp14:anchorId="5D6FDD8A" wp14:editId="12AA8518">
+            <wp:extent cx="5731510" cy="2935605"/>
+            <wp:effectExtent l="0" t="0" r="2540" b="0"/>
             <wp:docPr id="1" name="Picture 1"/>
             <wp:cNvGraphicFramePr>
               <a:graphicFrameLocks xmlns:a="http://schemas.openxmlformats.org/drawingml/2006/main" noChangeAspect="1"/>
@@ -544,54 +570,55 @@
                     <pic:cNvPr id="1" name=""/>
                     <pic:cNvPicPr/>
                   </pic:nvPicPr>
-                  <pic:blipFill rotWithShape="1">
-                    <a:blip r:embed="rId11" cstate="print">
-                      <a:extLst>
-                        <a:ext uri="{28A0092B-C50C-407E-A947-70E740481C1C}">
-                          <a14:useLocalDpi xmlns:a14="http://schemas.microsoft.com/office/drawing/2010/main" val="0"/>
-                        </a:ext>
-                      </a:extLst>
-                    </a:blip>
-                    <a:srcRect t="5006"/>
-                    <a:stretch/>
+                  <pic:blipFill>
+                    <a:blip r:embed="rId11"/>
+                    <a:stretch>
+                      <a:fillRect/>
+                    </a:stretch>
                   </pic:blipFill>
-                  <pic:spPr bwMode="auto">
+                  <pic:spPr>
                     <a:xfrm>
                       <a:off x="0" y="0"/>
-                      <a:ext cx="5731510" cy="2892425"/>
+                      <a:ext cx="5731510" cy="2935605"/>
                     </a:xfrm>
                     <a:prstGeom prst="rect">
                       <a:avLst/>
                     </a:prstGeom>
-                    <a:ln>
-                      <a:noFill/>
-                    </a:ln>
-                    <a:extLst>
-                      <a:ext uri="{53640926-AAD7-44D8-BBD7-CCE9431645EC}">
-                        <a14:shadowObscured xmlns:a14="http://schemas.microsoft.com/office/drawing/2010/main"/>
-                      </a:ext>
-                    </a:extLst>
                   </pic:spPr>
                 </pic:pic>
               </a:graphicData>
             </a:graphic>
-            <wp14:sizeRelH relativeFrom="page">
-              <wp14:pctWidth>0</wp14:pctWidth>
-            </wp14:sizeRelH>
-            <wp14:sizeRelV relativeFrom="page">
-              <wp14:pctHeight>0</wp14:pctHeight>
-            </wp14:sizeRelV>
-          </wp:anchor>
+          </wp:inline>
         </w:drawing>
       </w:r>
-      <w:r>
-        <w:rPr>
-          <w:b/>
-          <w:bCs/>
-          <w:sz w:val="28"/>
-          <w:szCs w:val="28"/>
-        </w:rPr>
-        <w:t xml:space="preserve">SERVICE- </w:t>
+    </w:p>
+    <w:p>
+      <w:pPr>
+        <w:rPr>
+          <w:b/>
+          <w:bCs/>
+          <w:sz w:val="28"/>
+          <w:szCs w:val="28"/>
+        </w:rPr>
+      </w:pPr>
+    </w:p>
+    <w:p>
+      <w:pPr>
+        <w:rPr>
+          <w:b/>
+          <w:bCs/>
+          <w:sz w:val="28"/>
+          <w:szCs w:val="28"/>
+        </w:rPr>
+      </w:pPr>
+      <w:r>
+        <w:rPr>
+          <w:b/>
+          <w:bCs/>
+          <w:sz w:val="28"/>
+          <w:szCs w:val="28"/>
+        </w:rPr>
+        <w:t>CONFIG-</w:t>
       </w:r>
       <w:proofErr w:type="gramStart"/>
       <w:r>
@@ -601,7 +628,7 @@
           <w:sz w:val="28"/>
           <w:szCs w:val="28"/>
         </w:rPr>
-        <w:t>REGISTRY :</w:t>
+        <w:t>SERVER :</w:t>
       </w:r>
       <w:proofErr w:type="gramEnd"/>
       <w:r>
@@ -611,55 +638,6 @@
           <w:sz w:val="28"/>
           <w:szCs w:val="28"/>
         </w:rPr>
-        <w:t xml:space="preserve"> EUREKA</w:t>
-      </w:r>
-    </w:p>
-    <w:p>
-      <w:pPr>
-        <w:rPr>
-          <w:b/>
-          <w:bCs/>
-          <w:sz w:val="28"/>
-          <w:szCs w:val="28"/>
-        </w:rPr>
-      </w:pPr>
-    </w:p>
-    <w:p>
-      <w:pPr>
-        <w:rPr>
-          <w:b/>
-          <w:bCs/>
-          <w:sz w:val="28"/>
-          <w:szCs w:val="28"/>
-        </w:rPr>
-      </w:pPr>
-      <w:r>
-        <w:rPr>
-          <w:b/>
-          <w:bCs/>
-          <w:sz w:val="28"/>
-          <w:szCs w:val="28"/>
-        </w:rPr>
-        <w:t>CONFIG-</w:t>
-      </w:r>
-      <w:proofErr w:type="gramStart"/>
-      <w:r>
-        <w:rPr>
-          <w:b/>
-          <w:bCs/>
-          <w:sz w:val="28"/>
-          <w:szCs w:val="28"/>
-        </w:rPr>
-        <w:t>SERVER :</w:t>
-      </w:r>
-      <w:proofErr w:type="gramEnd"/>
-      <w:r>
-        <w:rPr>
-          <w:b/>
-          <w:bCs/>
-          <w:sz w:val="28"/>
-          <w:szCs w:val="28"/>
-        </w:rPr>
         <w:t xml:space="preserve"> </w:t>
       </w:r>
     </w:p>
@@ -676,6 +654,7 @@
         <w:rPr>
           <w:b/>
           <w:bCs/>
+          <w:noProof/>
           <w:sz w:val="28"/>
           <w:szCs w:val="28"/>
         </w:rPr>
@@ -729,6 +708,7 @@
         <w:rPr>
           <w:b/>
           <w:bCs/>
+          <w:noProof/>
           <w:sz w:val="28"/>
           <w:szCs w:val="28"/>
         </w:rPr>
@@ -790,6 +770,7 @@
         <w:rPr>
           <w:b/>
           <w:bCs/>
+          <w:noProof/>
           <w:sz w:val="28"/>
           <w:szCs w:val="28"/>
         </w:rPr>
@@ -856,174 +837,15 @@
           <w:szCs w:val="28"/>
         </w:rPr>
       </w:pPr>
-    </w:p>
-    <w:p>
-      <w:pPr>
-        <w:rPr>
-          <w:b/>
-          <w:bCs/>
-          <w:sz w:val="28"/>
-          <w:szCs w:val="28"/>
-        </w:rPr>
-      </w:pPr>
-    </w:p>
-    <w:p>
-      <w:pPr>
-        <w:rPr>
-          <w:b/>
-          <w:bCs/>
-          <w:sz w:val="28"/>
-          <w:szCs w:val="28"/>
-        </w:rPr>
-      </w:pPr>
-    </w:p>
-    <w:p>
-      <w:pPr>
-        <w:rPr>
-          <w:b/>
-          <w:bCs/>
-          <w:sz w:val="28"/>
-          <w:szCs w:val="28"/>
-        </w:rPr>
-      </w:pPr>
-    </w:p>
-    <w:p>
-      <w:pPr>
-        <w:rPr>
-          <w:b/>
-          <w:bCs/>
-          <w:sz w:val="28"/>
-          <w:szCs w:val="28"/>
-        </w:rPr>
-      </w:pPr>
-    </w:p>
-    <w:p>
-      <w:pPr>
-        <w:rPr>
-          <w:b/>
-          <w:bCs/>
-          <w:sz w:val="28"/>
-          <w:szCs w:val="28"/>
-        </w:rPr>
-      </w:pPr>
-    </w:p>
-    <w:p>
-      <w:pPr>
-        <w:rPr>
-          <w:b/>
-          <w:bCs/>
-          <w:sz w:val="28"/>
-          <w:szCs w:val="28"/>
-        </w:rPr>
-      </w:pPr>
-    </w:p>
-    <w:p>
-      <w:pPr>
-        <w:rPr>
-          <w:b/>
-          <w:bCs/>
-          <w:sz w:val="28"/>
-          <w:szCs w:val="28"/>
-        </w:rPr>
-      </w:pPr>
-    </w:p>
-    <w:p>
-      <w:pPr>
-        <w:rPr>
-          <w:b/>
-          <w:bCs/>
-          <w:sz w:val="28"/>
-          <w:szCs w:val="28"/>
-        </w:rPr>
-      </w:pPr>
-    </w:p>
-    <w:p>
-      <w:pPr>
-        <w:rPr>
-          <w:b/>
-          <w:bCs/>
-          <w:sz w:val="28"/>
-          <w:szCs w:val="28"/>
-        </w:rPr>
-      </w:pPr>
-    </w:p>
-    <w:p>
-      <w:pPr>
-        <w:rPr>
-          <w:b/>
-          <w:bCs/>
-          <w:sz w:val="28"/>
-          <w:szCs w:val="28"/>
-        </w:rPr>
-      </w:pPr>
-    </w:p>
-    <w:p>
-      <w:pPr>
-        <w:rPr>
-          <w:b/>
-          <w:bCs/>
-          <w:sz w:val="28"/>
-          <w:szCs w:val="28"/>
-        </w:rPr>
-      </w:pPr>
-    </w:p>
-    <w:p>
-      <w:pPr>
-        <w:rPr>
-          <w:b/>
-          <w:bCs/>
-          <w:sz w:val="28"/>
-          <w:szCs w:val="28"/>
-        </w:rPr>
-      </w:pPr>
-    </w:p>
-    <w:p>
-      <w:pPr>
-        <w:rPr>
-          <w:b/>
-          <w:bCs/>
-          <w:sz w:val="28"/>
-          <w:szCs w:val="28"/>
-        </w:rPr>
-      </w:pPr>
-    </w:p>
-    <w:p>
-      <w:pPr>
-        <w:rPr>
-          <w:b/>
-          <w:bCs/>
-          <w:sz w:val="28"/>
-          <w:szCs w:val="28"/>
-        </w:rPr>
-      </w:pPr>
-      <w:proofErr w:type="spellStart"/>
-      <w:r>
-        <w:rPr>
-          <w:b/>
-          <w:bCs/>
-          <w:sz w:val="28"/>
-          <w:szCs w:val="28"/>
-        </w:rPr>
-        <w:t>s</w:t>
-      </w:r>
-      <w:r>
-        <w:rPr>
-          <w:b/>
-          <w:bCs/>
-          <w:sz w:val="28"/>
-          <w:szCs w:val="28"/>
-        </w:rPr>
-        <w:t>JMETER</w:t>
-      </w:r>
-      <w:proofErr w:type="spellEnd"/>
-      <w:r>
-        <w:rPr>
-          <w:b/>
-          <w:bCs/>
-          <w:sz w:val="28"/>
-          <w:szCs w:val="28"/>
-        </w:rPr>
-        <w:t xml:space="preserve"> TESTING:</w:t>
+      <w:r>
+        <w:rPr>
+          <w:b/>
+          <w:bCs/>
+          <w:sz w:val="28"/>
+          <w:szCs w:val="28"/>
+        </w:rPr>
+        <w:lastRenderedPageBreak/>
+        <w:t>JMETER TESTING:</w:t>
       </w:r>
     </w:p>
     <w:p>
@@ -1113,6 +935,7 @@
         <w:rPr>
           <w:b/>
           <w:bCs/>
+          <w:noProof/>
           <w:sz w:val="28"/>
           <w:szCs w:val="28"/>
         </w:rPr>
@@ -1201,10 +1024,10 @@
       </w:pPr>
       <w:r>
         <w:rPr>
-          <w:sz w:val="24"/>
-          <w:szCs w:val="24"/>
-        </w:rPr>
-        <w:lastRenderedPageBreak/>
+          <w:noProof/>
+          <w:sz w:val="24"/>
+          <w:szCs w:val="24"/>
+        </w:rPr>
         <w:drawing>
           <wp:inline distT="0" distB="0" distL="0" distR="0" wp14:anchorId="25BE1A71" wp14:editId="0030FC4A">
             <wp:extent cx="5731510" cy="1286510"/>
@@ -1298,6 +1121,7 @@
       </w:pPr>
       <w:r>
         <w:rPr>
+          <w:noProof/>
           <w:sz w:val="24"/>
           <w:szCs w:val="24"/>
         </w:rPr>
@@ -1370,19 +1194,7 @@
         <w:rPr>
           <w:b/>
         </w:rPr>
-        <w:t>Get Booked ticket details based on</w:t>
-      </w:r>
-      <w:r>
-        <w:rPr>
-          <w:b/>
-        </w:rPr>
-        <w:t xml:space="preserve"> email</w:t>
-      </w:r>
-      <w:r>
-        <w:rPr>
-          <w:b/>
-        </w:rPr>
-        <w:t>)</w:t>
+        <w:t>Get Booked ticket details based on email)</w:t>
       </w:r>
     </w:p>
     <w:p>
@@ -1434,6 +1246,7 @@
       </w:pPr>
       <w:r>
         <w:rPr>
+          <w:noProof/>
           <w:sz w:val="24"/>
           <w:szCs w:val="24"/>
         </w:rPr>
@@ -1522,6 +1335,7 @@
       </w:pPr>
       <w:r>
         <w:rPr>
+          <w:noProof/>
           <w:sz w:val="24"/>
           <w:szCs w:val="24"/>
         </w:rPr>
@@ -1610,10 +1424,10 @@
       </w:pPr>
       <w:r>
         <w:rPr>
-          <w:sz w:val="24"/>
-          <w:szCs w:val="24"/>
-        </w:rPr>
-        <w:lastRenderedPageBreak/>
+          <w:noProof/>
+          <w:sz w:val="24"/>
+          <w:szCs w:val="24"/>
+        </w:rPr>
         <w:drawing>
           <wp:inline distT="0" distB="0" distL="0" distR="0" wp14:anchorId="42487526" wp14:editId="2708EC01">
             <wp:extent cx="5731510" cy="1208405"/>
@@ -1674,6 +1488,7 @@
         <w:rPr>
           <w:b/>
           <w:bCs/>
+          <w:noProof/>
           <w:sz w:val="28"/>
           <w:szCs w:val="28"/>
         </w:rPr>
@@ -1737,6 +1552,7 @@
         <w:rPr>
           <w:b/>
           <w:bCs/>
+          <w:noProof/>
           <w:sz w:val="28"/>
           <w:szCs w:val="28"/>
         </w:rPr>
@@ -1833,6 +1649,7 @@
           <w:sz w:val="28"/>
           <w:szCs w:val="28"/>
         </w:rPr>
+        <w:lastRenderedPageBreak/>
         <w:t xml:space="preserve">MESSAGE </w:t>
       </w:r>
       <w:proofErr w:type="gramStart"/>
@@ -1860,16 +1677,14 @@
         <w:rPr>
           <w:b/>
           <w:bCs/>
-          <w:noProof/>
-          <w:sz w:val="28"/>
-          <w:szCs w:val="28"/>
-        </w:rPr>
-        <w:lastRenderedPageBreak/>
+          <w:sz w:val="28"/>
+          <w:szCs w:val="28"/>
+        </w:rPr>
         <w:drawing>
-          <wp:inline distT="0" distB="0" distL="0" distR="0" wp14:anchorId="60B1D386" wp14:editId="210CB883">
-            <wp:extent cx="5623560" cy="4555490"/>
-            <wp:effectExtent l="0" t="0" r="0" b="0"/>
-            <wp:docPr id="13" name="Picture 13"/>
+          <wp:inline distT="0" distB="0" distL="0" distR="0" wp14:anchorId="64146638" wp14:editId="6CE9D3D1">
+            <wp:extent cx="5731510" cy="3845169"/>
+            <wp:effectExtent l="0" t="0" r="2540" b="3175"/>
+            <wp:docPr id="30" name="Picture 30"/>
             <wp:cNvGraphicFramePr>
               <a:graphicFrameLocks xmlns:a="http://schemas.openxmlformats.org/drawingml/2006/main" noChangeAspect="1"/>
             </wp:cNvGraphicFramePr>
@@ -1880,20 +1695,27 @@
                     <pic:cNvPr id="1" name=""/>
                     <pic:cNvPicPr/>
                   </pic:nvPicPr>
-                  <pic:blipFill>
+                  <pic:blipFill rotWithShape="1">
                     <a:blip r:embed="rId23"/>
-                    <a:stretch>
-                      <a:fillRect/>
-                    </a:stretch>
+                    <a:srcRect b="6797"/>
+                    <a:stretch/>
                   </pic:blipFill>
-                  <pic:spPr>
+                  <pic:spPr bwMode="auto">
                     <a:xfrm>
                       <a:off x="0" y="0"/>
-                      <a:ext cx="5625704" cy="4557227"/>
+                      <a:ext cx="5731510" cy="3845169"/>
                     </a:xfrm>
                     <a:prstGeom prst="rect">
                       <a:avLst/>
                     </a:prstGeom>
+                    <a:ln>
+                      <a:noFill/>
+                    </a:ln>
+                    <a:extLst>
+                      <a:ext uri="{53640926-AAD7-44D8-BBD7-CCE9431645EC}">
+                        <a14:shadowObscured xmlns:a14="http://schemas.microsoft.com/office/drawing/2010/main"/>
+                      </a:ext>
+                    </a:extLst>
                   </pic:spPr>
                 </pic:pic>
               </a:graphicData>
@@ -1915,15 +1737,14 @@
         <w:rPr>
           <w:b/>
           <w:bCs/>
-          <w:noProof/>
           <w:sz w:val="28"/>
           <w:szCs w:val="28"/>
         </w:rPr>
         <w:drawing>
-          <wp:inline distT="0" distB="0" distL="0" distR="0" wp14:anchorId="000F4499" wp14:editId="64C74E3D">
-            <wp:extent cx="5731510" cy="3981450"/>
-            <wp:effectExtent l="0" t="0" r="2540" b="0"/>
-            <wp:docPr id="14" name="Picture 14"/>
+          <wp:inline distT="0" distB="0" distL="0" distR="0" wp14:anchorId="3E977C53" wp14:editId="4B94E378">
+            <wp:extent cx="6010065" cy="972820"/>
+            <wp:effectExtent l="0" t="0" r="0" b="0"/>
+            <wp:docPr id="11" name="Picture 11"/>
             <wp:cNvGraphicFramePr>
               <a:graphicFrameLocks xmlns:a="http://schemas.openxmlformats.org/drawingml/2006/main" noChangeAspect="1"/>
             </wp:cNvGraphicFramePr>
@@ -1943,7 +1764,514 @@
                   <pic:spPr>
                     <a:xfrm>
                       <a:off x="0" y="0"/>
-                      <a:ext cx="5731510" cy="3981450"/>
+                      <a:ext cx="6167513" cy="998305"/>
+                    </a:xfrm>
+                    <a:prstGeom prst="rect">
+                      <a:avLst/>
+                    </a:prstGeom>
+                  </pic:spPr>
+                </pic:pic>
+              </a:graphicData>
+            </a:graphic>
+          </wp:inline>
+        </w:drawing>
+      </w:r>
+    </w:p>
+    <w:p>
+      <w:pPr>
+        <w:rPr>
+          <w:b/>
+          <w:bCs/>
+          <w:sz w:val="28"/>
+          <w:szCs w:val="28"/>
+        </w:rPr>
+      </w:pPr>
+      <w:r>
+        <w:rPr>
+          <w:b/>
+          <w:bCs/>
+          <w:sz w:val="28"/>
+          <w:szCs w:val="28"/>
+        </w:rPr>
+        <w:drawing>
+          <wp:anchor distT="0" distB="0" distL="114300" distR="114300" simplePos="0" relativeHeight="251658240" behindDoc="0" locked="0" layoutInCell="1" allowOverlap="1" wp14:anchorId="29CD7988" wp14:editId="063ABA8E">
+            <wp:simplePos x="0" y="0"/>
+            <wp:positionH relativeFrom="column">
+              <wp:posOffset>0</wp:posOffset>
+            </wp:positionH>
+            <wp:positionV relativeFrom="paragraph">
+              <wp:posOffset>889000</wp:posOffset>
+            </wp:positionV>
+            <wp:extent cx="5474335" cy="2574290"/>
+            <wp:effectExtent l="0" t="0" r="0" b="0"/>
+            <wp:wrapThrough wrapText="bothSides">
+              <wp:wrapPolygon edited="0">
+                <wp:start x="0" y="0"/>
+                <wp:lineTo x="0" y="21419"/>
+                <wp:lineTo x="21497" y="21419"/>
+                <wp:lineTo x="21497" y="0"/>
+                <wp:lineTo x="0" y="0"/>
+              </wp:wrapPolygon>
+            </wp:wrapThrough>
+            <wp:docPr id="5" name="Picture 5"/>
+            <wp:cNvGraphicFramePr>
+              <a:graphicFrameLocks xmlns:a="http://schemas.openxmlformats.org/drawingml/2006/main" noChangeAspect="1"/>
+            </wp:cNvGraphicFramePr>
+            <a:graphic xmlns:a="http://schemas.openxmlformats.org/drawingml/2006/main">
+              <a:graphicData uri="http://schemas.openxmlformats.org/drawingml/2006/picture">
+                <pic:pic xmlns:pic="http://schemas.openxmlformats.org/drawingml/2006/picture">
+                  <pic:nvPicPr>
+                    <pic:cNvPr id="1" name=""/>
+                    <pic:cNvPicPr/>
+                  </pic:nvPicPr>
+                  <pic:blipFill>
+                    <a:blip r:embed="rId25" cstate="print">
+                      <a:extLst>
+                        <a:ext uri="{28A0092B-C50C-407E-A947-70E740481C1C}">
+                          <a14:useLocalDpi xmlns:a14="http://schemas.microsoft.com/office/drawing/2010/main" val="0"/>
+                        </a:ext>
+                      </a:extLst>
+                    </a:blip>
+                    <a:stretch>
+                      <a:fillRect/>
+                    </a:stretch>
+                  </pic:blipFill>
+                  <pic:spPr>
+                    <a:xfrm>
+                      <a:off x="0" y="0"/>
+                      <a:ext cx="5474335" cy="2574290"/>
+                    </a:xfrm>
+                    <a:prstGeom prst="rect">
+                      <a:avLst/>
+                    </a:prstGeom>
+                  </pic:spPr>
+                </pic:pic>
+              </a:graphicData>
+            </a:graphic>
+            <wp14:sizeRelH relativeFrom="page">
+              <wp14:pctWidth>0</wp14:pctWidth>
+            </wp14:sizeRelH>
+            <wp14:sizeRelV relativeFrom="page">
+              <wp14:pctHeight>0</wp14:pctHeight>
+            </wp14:sizeRelV>
+          </wp:anchor>
+        </w:drawing>
+      </w:r>
+      <w:r>
+        <w:rPr>
+          <w:b/>
+          <w:bCs/>
+          <w:sz w:val="28"/>
+          <w:szCs w:val="28"/>
+        </w:rPr>
+        <w:drawing>
+          <wp:inline distT="0" distB="0" distL="0" distR="0" wp14:anchorId="41197115" wp14:editId="6F26534D">
+            <wp:extent cx="6049010" cy="674077"/>
+            <wp:effectExtent l="0" t="0" r="0" b="0"/>
+            <wp:docPr id="12" name="Picture 12"/>
+            <wp:cNvGraphicFramePr>
+              <a:graphicFrameLocks xmlns:a="http://schemas.openxmlformats.org/drawingml/2006/main" noChangeAspect="1"/>
+            </wp:cNvGraphicFramePr>
+            <a:graphic xmlns:a="http://schemas.openxmlformats.org/drawingml/2006/main">
+              <a:graphicData uri="http://schemas.openxmlformats.org/drawingml/2006/picture">
+                <pic:pic xmlns:pic="http://schemas.openxmlformats.org/drawingml/2006/picture">
+                  <pic:nvPicPr>
+                    <pic:cNvPr id="1" name=""/>
+                    <pic:cNvPicPr/>
+                  </pic:nvPicPr>
+                  <pic:blipFill>
+                    <a:blip r:embed="rId26"/>
+                    <a:stretch>
+                      <a:fillRect/>
+                    </a:stretch>
+                  </pic:blipFill>
+                  <pic:spPr>
+                    <a:xfrm>
+                      <a:off x="0" y="0"/>
+                      <a:ext cx="6176870" cy="688325"/>
+                    </a:xfrm>
+                    <a:prstGeom prst="rect">
+                      <a:avLst/>
+                    </a:prstGeom>
+                  </pic:spPr>
+                </pic:pic>
+              </a:graphicData>
+            </a:graphic>
+          </wp:inline>
+        </w:drawing>
+      </w:r>
+    </w:p>
+    <w:p>
+      <w:pPr>
+        <w:rPr>
+          <w:b/>
+          <w:bCs/>
+          <w:sz w:val="28"/>
+          <w:szCs w:val="28"/>
+        </w:rPr>
+      </w:pPr>
+    </w:p>
+    <w:p>
+      <w:pPr>
+        <w:rPr>
+          <w:b/>
+          <w:bCs/>
+          <w:sz w:val="28"/>
+          <w:szCs w:val="28"/>
+        </w:rPr>
+      </w:pPr>
+      <w:r>
+        <w:rPr>
+          <w:b/>
+          <w:bCs/>
+          <w:sz w:val="28"/>
+          <w:szCs w:val="28"/>
+        </w:rPr>
+        <w:drawing>
+          <wp:inline distT="0" distB="0" distL="0" distR="0" wp14:anchorId="6020D39A" wp14:editId="668F5889">
+            <wp:extent cx="5731445" cy="3850982"/>
+            <wp:effectExtent l="0" t="0" r="3175" b="0"/>
+            <wp:docPr id="26" name="Picture 26"/>
+            <wp:cNvGraphicFramePr>
+              <a:graphicFrameLocks xmlns:a="http://schemas.openxmlformats.org/drawingml/2006/main" noChangeAspect="1"/>
+            </wp:cNvGraphicFramePr>
+            <a:graphic xmlns:a="http://schemas.openxmlformats.org/drawingml/2006/main">
+              <a:graphicData uri="http://schemas.openxmlformats.org/drawingml/2006/picture">
+                <pic:pic xmlns:pic="http://schemas.openxmlformats.org/drawingml/2006/picture">
+                  <pic:nvPicPr>
+                    <pic:cNvPr id="1" name=""/>
+                    <pic:cNvPicPr/>
+                  </pic:nvPicPr>
+                  <pic:blipFill rotWithShape="1">
+                    <a:blip r:embed="rId27"/>
+                    <a:srcRect t="9927" b="8549"/>
+                    <a:stretch/>
+                  </pic:blipFill>
+                  <pic:spPr bwMode="auto">
+                    <a:xfrm>
+                      <a:off x="0" y="0"/>
+                      <a:ext cx="5731510" cy="3851026"/>
+                    </a:xfrm>
+                    <a:prstGeom prst="rect">
+                      <a:avLst/>
+                    </a:prstGeom>
+                    <a:ln>
+                      <a:noFill/>
+                    </a:ln>
+                    <a:extLst>
+                      <a:ext uri="{53640926-AAD7-44D8-BBD7-CCE9431645EC}">
+                        <a14:shadowObscured xmlns:a14="http://schemas.microsoft.com/office/drawing/2010/main"/>
+                      </a:ext>
+                    </a:extLst>
+                  </pic:spPr>
+                </pic:pic>
+              </a:graphicData>
+            </a:graphic>
+          </wp:inline>
+        </w:drawing>
+      </w:r>
+    </w:p>
+    <w:p>
+      <w:pPr>
+        <w:rPr>
+          <w:b/>
+          <w:bCs/>
+          <w:sz w:val="28"/>
+          <w:szCs w:val="28"/>
+        </w:rPr>
+      </w:pPr>
+      <w:r>
+        <w:rPr>
+          <w:b/>
+          <w:bCs/>
+          <w:sz w:val="28"/>
+          <w:szCs w:val="28"/>
+        </w:rPr>
+        <w:drawing>
+          <wp:inline distT="0" distB="0" distL="0" distR="0" wp14:anchorId="686F2252" wp14:editId="29F49267">
+            <wp:extent cx="5861538" cy="609600"/>
+            <wp:effectExtent l="0" t="0" r="6350" b="0"/>
+            <wp:docPr id="28" name="Picture 28"/>
+            <wp:cNvGraphicFramePr>
+              <a:graphicFrameLocks xmlns:a="http://schemas.openxmlformats.org/drawingml/2006/main" noChangeAspect="1"/>
+            </wp:cNvGraphicFramePr>
+            <a:graphic xmlns:a="http://schemas.openxmlformats.org/drawingml/2006/main">
+              <a:graphicData uri="http://schemas.openxmlformats.org/drawingml/2006/picture">
+                <pic:pic xmlns:pic="http://schemas.openxmlformats.org/drawingml/2006/picture">
+                  <pic:nvPicPr>
+                    <pic:cNvPr id="1" name=""/>
+                    <pic:cNvPicPr/>
+                  </pic:nvPicPr>
+                  <pic:blipFill>
+                    <a:blip r:embed="rId28"/>
+                    <a:stretch>
+                      <a:fillRect/>
+                    </a:stretch>
+                  </pic:blipFill>
+                  <pic:spPr>
+                    <a:xfrm>
+                      <a:off x="0" y="0"/>
+                      <a:ext cx="5894942" cy="613074"/>
+                    </a:xfrm>
+                    <a:prstGeom prst="rect">
+                      <a:avLst/>
+                    </a:prstGeom>
+                  </pic:spPr>
+                </pic:pic>
+              </a:graphicData>
+            </a:graphic>
+          </wp:inline>
+        </w:drawing>
+      </w:r>
+    </w:p>
+    <w:p>
+      <w:pPr>
+        <w:rPr>
+          <w:b/>
+          <w:bCs/>
+          <w:sz w:val="28"/>
+          <w:szCs w:val="28"/>
+        </w:rPr>
+      </w:pPr>
+      <w:r>
+        <w:rPr>
+          <w:b/>
+          <w:bCs/>
+          <w:sz w:val="28"/>
+          <w:szCs w:val="28"/>
+        </w:rPr>
+        <w:drawing>
+          <wp:inline distT="0" distB="0" distL="0" distR="0" wp14:anchorId="68BE552B" wp14:editId="39F0CFD2">
+            <wp:extent cx="5892177" cy="257908"/>
+            <wp:effectExtent l="0" t="0" r="0" b="8890"/>
+            <wp:docPr id="29" name="Picture 29"/>
+            <wp:cNvGraphicFramePr>
+              <a:graphicFrameLocks xmlns:a="http://schemas.openxmlformats.org/drawingml/2006/main" noChangeAspect="1"/>
+            </wp:cNvGraphicFramePr>
+            <a:graphic xmlns:a="http://schemas.openxmlformats.org/drawingml/2006/main">
+              <a:graphicData uri="http://schemas.openxmlformats.org/drawingml/2006/picture">
+                <pic:pic xmlns:pic="http://schemas.openxmlformats.org/drawingml/2006/picture">
+                  <pic:nvPicPr>
+                    <pic:cNvPr id="1" name=""/>
+                    <pic:cNvPicPr/>
+                  </pic:nvPicPr>
+                  <pic:blipFill>
+                    <a:blip r:embed="rId29"/>
+                    <a:stretch>
+                      <a:fillRect/>
+                    </a:stretch>
+                  </pic:blipFill>
+                  <pic:spPr>
+                    <a:xfrm>
+                      <a:off x="0" y="0"/>
+                      <a:ext cx="6121136" cy="267930"/>
+                    </a:xfrm>
+                    <a:prstGeom prst="rect">
+                      <a:avLst/>
+                    </a:prstGeom>
+                  </pic:spPr>
+                </pic:pic>
+              </a:graphicData>
+            </a:graphic>
+          </wp:inline>
+        </w:drawing>
+      </w:r>
+    </w:p>
+    <w:p>
+      <w:pPr>
+        <w:rPr>
+          <w:b/>
+          <w:bCs/>
+          <w:sz w:val="28"/>
+          <w:szCs w:val="28"/>
+        </w:rPr>
+      </w:pPr>
+      <w:r>
+        <w:rPr>
+          <w:b/>
+          <w:bCs/>
+          <w:sz w:val="28"/>
+          <w:szCs w:val="28"/>
+        </w:rPr>
+        <w:drawing>
+          <wp:inline distT="0" distB="0" distL="0" distR="0" wp14:anchorId="7C810EF5" wp14:editId="624F4C42">
+            <wp:extent cx="5731510" cy="3131127"/>
+            <wp:effectExtent l="0" t="0" r="2540" b="0"/>
+            <wp:docPr id="27" name="Picture 27"/>
+            <wp:cNvGraphicFramePr>
+              <a:graphicFrameLocks xmlns:a="http://schemas.openxmlformats.org/drawingml/2006/main" noChangeAspect="1"/>
+            </wp:cNvGraphicFramePr>
+            <a:graphic xmlns:a="http://schemas.openxmlformats.org/drawingml/2006/main">
+              <a:graphicData uri="http://schemas.openxmlformats.org/drawingml/2006/picture">
+                <pic:pic xmlns:pic="http://schemas.openxmlformats.org/drawingml/2006/picture">
+                  <pic:nvPicPr>
+                    <pic:cNvPr id="1" name=""/>
+                    <pic:cNvPicPr/>
+                  </pic:nvPicPr>
+                  <pic:blipFill rotWithShape="1">
+                    <a:blip r:embed="rId30"/>
+                    <a:srcRect b="11410"/>
+                    <a:stretch/>
+                  </pic:blipFill>
+                  <pic:spPr bwMode="auto">
+                    <a:xfrm>
+                      <a:off x="0" y="0"/>
+                      <a:ext cx="5731510" cy="3131127"/>
+                    </a:xfrm>
+                    <a:prstGeom prst="rect">
+                      <a:avLst/>
+                    </a:prstGeom>
+                    <a:ln>
+                      <a:noFill/>
+                    </a:ln>
+                    <a:extLst>
+                      <a:ext uri="{53640926-AAD7-44D8-BBD7-CCE9431645EC}">
+                        <a14:shadowObscured xmlns:a14="http://schemas.microsoft.com/office/drawing/2010/main"/>
+                      </a:ext>
+                    </a:extLst>
+                  </pic:spPr>
+                </pic:pic>
+              </a:graphicData>
+            </a:graphic>
+          </wp:inline>
+        </w:drawing>
+      </w:r>
+    </w:p>
+    <w:p>
+      <w:pPr>
+        <w:rPr>
+          <w:b/>
+          <w:bCs/>
+          <w:noProof/>
+          <w:sz w:val="28"/>
+          <w:szCs w:val="28"/>
+        </w:rPr>
+      </w:pPr>
+    </w:p>
+    <w:p>
+      <w:pPr>
+        <w:rPr>
+          <w:b/>
+          <w:bCs/>
+          <w:sz w:val="28"/>
+          <w:szCs w:val="28"/>
+        </w:rPr>
+      </w:pPr>
+      <w:r>
+        <w:rPr>
+          <w:b/>
+          <w:bCs/>
+          <w:noProof/>
+          <w:sz w:val="28"/>
+          <w:szCs w:val="28"/>
+        </w:rPr>
+        <w:t>CIRCUIT BREAKER :</w:t>
+      </w:r>
+    </w:p>
+    <w:p>
+      <w:pPr>
+        <w:rPr>
+          <w:b/>
+          <w:bCs/>
+          <w:sz w:val="28"/>
+          <w:szCs w:val="28"/>
+        </w:rPr>
+      </w:pPr>
+    </w:p>
+    <w:p>
+      <w:pPr>
+        <w:rPr>
+          <w:b/>
+          <w:bCs/>
+          <w:sz w:val="28"/>
+          <w:szCs w:val="28"/>
+        </w:rPr>
+      </w:pPr>
+      <w:r>
+        <w:rPr>
+          <w:b/>
+          <w:bCs/>
+          <w:sz w:val="28"/>
+          <w:szCs w:val="28"/>
+        </w:rPr>
+        <w:drawing>
+          <wp:inline distT="0" distB="0" distL="0" distR="0" wp14:anchorId="20808411" wp14:editId="528CCE28">
+            <wp:extent cx="5731510" cy="4187190"/>
+            <wp:effectExtent l="0" t="0" r="2540" b="3810"/>
+            <wp:docPr id="24" name="Picture 24"/>
+            <wp:cNvGraphicFramePr>
+              <a:graphicFrameLocks xmlns:a="http://schemas.openxmlformats.org/drawingml/2006/main" noChangeAspect="1"/>
+            </wp:cNvGraphicFramePr>
+            <a:graphic xmlns:a="http://schemas.openxmlformats.org/drawingml/2006/main">
+              <a:graphicData uri="http://schemas.openxmlformats.org/drawingml/2006/picture">
+                <pic:pic xmlns:pic="http://schemas.openxmlformats.org/drawingml/2006/picture">
+                  <pic:nvPicPr>
+                    <pic:cNvPr id="1" name=""/>
+                    <pic:cNvPicPr/>
+                  </pic:nvPicPr>
+                  <pic:blipFill>
+                    <a:blip r:embed="rId31"/>
+                    <a:stretch>
+                      <a:fillRect/>
+                    </a:stretch>
+                  </pic:blipFill>
+                  <pic:spPr>
+                    <a:xfrm>
+                      <a:off x="0" y="0"/>
+                      <a:ext cx="5731510" cy="4187190"/>
+                    </a:xfrm>
+                    <a:prstGeom prst="rect">
+                      <a:avLst/>
+                    </a:prstGeom>
+                  </pic:spPr>
+                </pic:pic>
+              </a:graphicData>
+            </a:graphic>
+          </wp:inline>
+        </w:drawing>
+      </w:r>
+    </w:p>
+    <w:p>
+      <w:pPr>
+        <w:rPr>
+          <w:b/>
+          <w:bCs/>
+          <w:sz w:val="28"/>
+          <w:szCs w:val="28"/>
+        </w:rPr>
+      </w:pPr>
+      <w:r>
+        <w:rPr>
+          <w:b/>
+          <w:bCs/>
+          <w:sz w:val="28"/>
+          <w:szCs w:val="28"/>
+        </w:rPr>
+        <w:drawing>
+          <wp:inline distT="0" distB="0" distL="0" distR="0" wp14:anchorId="4D0C15E8" wp14:editId="39345F01">
+            <wp:extent cx="5731510" cy="483235"/>
+            <wp:effectExtent l="0" t="0" r="2540" b="0"/>
+            <wp:docPr id="25" name="Picture 25"/>
+            <wp:cNvGraphicFramePr>
+              <a:graphicFrameLocks xmlns:a="http://schemas.openxmlformats.org/drawingml/2006/main" noChangeAspect="1"/>
+            </wp:cNvGraphicFramePr>
+            <a:graphic xmlns:a="http://schemas.openxmlformats.org/drawingml/2006/main">
+              <a:graphicData uri="http://schemas.openxmlformats.org/drawingml/2006/picture">
+                <pic:pic xmlns:pic="http://schemas.openxmlformats.org/drawingml/2006/picture">
+                  <pic:nvPicPr>
+                    <pic:cNvPr id="1" name=""/>
+                    <pic:cNvPicPr/>
+                  </pic:nvPicPr>
+                  <pic:blipFill>
+                    <a:blip r:embed="rId32"/>
+                    <a:stretch>
+                      <a:fillRect/>
+                    </a:stretch>
+                  </pic:blipFill>
+                  <pic:spPr>
+                    <a:xfrm>
+                      <a:off x="0" y="0"/>
+                      <a:ext cx="5731510" cy="483235"/>
                     </a:xfrm>
                     <a:prstGeom prst="rect">
                       <a:avLst/>

</xml_diff>